<commit_message>
fix: add start from new page for chapter title because of 6.2.1 of GOST 7.32
</commit_message>
<xml_diff>
--- a/documentation/Шаблон ГОСТ 7.32.docx
+++ b/documentation/Шаблон ГОСТ 7.32.docx
@@ -2,7 +2,16 @@
 <file path=word/document.xml><?xml version="1.0" encoding="utf-8"?>
 <w:document xmlns:wpc="http://schemas.microsoft.com/office/word/2010/wordprocessingCanvas" xmlns:cx="http://schemas.microsoft.com/office/drawing/2014/chartex" xmlns:cx1="http://schemas.microsoft.com/office/drawing/2015/9/8/chartex" xmlns:cx2="http://schemas.microsoft.com/office/drawing/2015/10/21/chartex" xmlns:cx3="http://schemas.microsoft.com/office/drawing/2016/5/9/chartex" xmlns:cx4="http://schemas.microsoft.com/office/drawing/2016/5/10/chartex" xmlns:cx5="http://schemas.microsoft.com/office/drawing/2016/5/11/chartex" xmlns:cx6="http://schemas.microsoft.com/office/drawing/2016/5/12/chartex" xmlns:cx7="http://schemas.microsoft.com/office/drawing/2016/5/13/chartex" xmlns:cx8="http://schemas.microsoft.com/office/drawing/2016/5/14/chartex" xmlns:mc="http://schemas.openxmlformats.org/markup-compatibility/2006" xmlns:aink="http://schemas.microsoft.com/office/drawing/2016/ink" xmlns:am3d="http://schemas.microsoft.com/office/drawing/2017/model3d" xmlns:o="urn:schemas-microsoft-com:office:office" xmlns:oel="http://schemas.microsoft.com/office/2019/extlst" xmlns:r="http://schemas.openxmlformats.org/officeDocument/2006/relationships" xmlns:m="http://schemas.openxmlformats.org/officeDocument/2006/math" xmlns:v="urn:schemas-microsoft-com:vml" xmlns:wp14="http://schemas.microsoft.com/office/word/2010/wordprocessingDrawing" xmlns:wp="http://schemas.openxmlformats.org/drawingml/2006/wordprocessingDrawing" xmlns:w10="urn:schemas-microsoft-com:office:word" xmlns:w="http://schemas.openxmlformats.org/wordprocessingml/2006/main" xmlns:w14="http://schemas.microsoft.com/office/word/2010/wordml" xmlns:w15="http://schemas.microsoft.com/office/word/2012/wordml" xmlns:w16cex="http://schemas.microsoft.com/office/word/2018/wordml/cex" xmlns:w16cid="http://schemas.microsoft.com/office/word/2016/wordml/cid" xmlns:w16="http://schemas.microsoft.com/office/word/2018/wordml" xmlns:w16sdtdh="http://schemas.microsoft.com/office/word/2020/wordml/sdtdatahash" xmlns:w16se="http://schemas.microsoft.com/office/word/2015/wordml/symex" xmlns:wpg="http://schemas.microsoft.com/office/word/2010/wordprocessingGroup" xmlns:wpi="http://schemas.microsoft.com/office/word/2010/wordprocessingInk" xmlns:wne="http://schemas.microsoft.com/office/word/2006/wordml" xmlns:wps="http://schemas.microsoft.com/office/word/2010/wordprocessingShape" mc:Ignorable="w14 w15 w16se w16cid w16 w16cex w16sdtdh wp14">
   <w:body>
-    <w:p/>
+    <w:p>
+      <w:pPr>
+        <w:pStyle w:val="a3"/>
+        <w:numPr>
+          <w:ilvl w:val="0"/>
+          <w:numId w:val="0"/>
+        </w:numPr>
+        <w:ind w:left="709"/>
+      </w:pPr>
+    </w:p>
     <w:sectPr>
       <w:footerReference w:type="default" r:id="rId8"/>
       <w:pgSz w:w="11906" w:h="16838"/>
@@ -865,7 +874,7 @@
   <w:abstractNum w:abstractNumId="7" w15:restartNumberingAfterBreak="0">
     <w:nsid w:val="526068AA"/>
     <w:multiLevelType w:val="multilevel"/>
-    <w:tmpl w:val="1C5C5CD6"/>
+    <w:tmpl w:val="A4C472CA"/>
     <w:lvl w:ilvl="0">
       <w:start w:val="1"/>
       <w:numFmt w:val="decimal"/>
@@ -1619,13 +1628,14 @@
     </w:rPr>
   </w:style>
   <w:style w:type="paragraph" w:customStyle="1" w:styleId="a3">
-    <w:name w:val="Глава"/>
+    <w:name w:val="Раздел"/>
     <w:basedOn w:val="af1"/>
     <w:next w:val="af1"/>
     <w:autoRedefine/>
     <w:qFormat/>
-    <w:rsid w:val="00C6008E"/>
+    <w:rsid w:val="00446402"/>
     <w:pPr>
+      <w:pageBreakBefore/>
       <w:numPr>
         <w:numId w:val="1"/>
       </w:numPr>

</xml_diff>

<commit_message>
fix: add start from new page for chapter title
</commit_message>
<xml_diff>
--- a/documentation/Шаблон ГОСТ 7.32.docx
+++ b/documentation/Шаблон ГОСТ 7.32.docx
@@ -2,7 +2,16 @@
 <file path=word/document.xml><?xml version="1.0" encoding="utf-8"?>
 <w:document xmlns:wpc="http://schemas.microsoft.com/office/word/2010/wordprocessingCanvas" xmlns:cx="http://schemas.microsoft.com/office/drawing/2014/chartex" xmlns:cx1="http://schemas.microsoft.com/office/drawing/2015/9/8/chartex" xmlns:cx2="http://schemas.microsoft.com/office/drawing/2015/10/21/chartex" xmlns:cx3="http://schemas.microsoft.com/office/drawing/2016/5/9/chartex" xmlns:cx4="http://schemas.microsoft.com/office/drawing/2016/5/10/chartex" xmlns:cx5="http://schemas.microsoft.com/office/drawing/2016/5/11/chartex" xmlns:cx6="http://schemas.microsoft.com/office/drawing/2016/5/12/chartex" xmlns:cx7="http://schemas.microsoft.com/office/drawing/2016/5/13/chartex" xmlns:cx8="http://schemas.microsoft.com/office/drawing/2016/5/14/chartex" xmlns:mc="http://schemas.openxmlformats.org/markup-compatibility/2006" xmlns:aink="http://schemas.microsoft.com/office/drawing/2016/ink" xmlns:am3d="http://schemas.microsoft.com/office/drawing/2017/model3d" xmlns:o="urn:schemas-microsoft-com:office:office" xmlns:oel="http://schemas.microsoft.com/office/2019/extlst" xmlns:r="http://schemas.openxmlformats.org/officeDocument/2006/relationships" xmlns:m="http://schemas.openxmlformats.org/officeDocument/2006/math" xmlns:v="urn:schemas-microsoft-com:vml" xmlns:wp14="http://schemas.microsoft.com/office/word/2010/wordprocessingDrawing" xmlns:wp="http://schemas.openxmlformats.org/drawingml/2006/wordprocessingDrawing" xmlns:w10="urn:schemas-microsoft-com:office:word" xmlns:w="http://schemas.openxmlformats.org/wordprocessingml/2006/main" xmlns:w14="http://schemas.microsoft.com/office/word/2010/wordml" xmlns:w15="http://schemas.microsoft.com/office/word/2012/wordml" xmlns:w16cex="http://schemas.microsoft.com/office/word/2018/wordml/cex" xmlns:w16cid="http://schemas.microsoft.com/office/word/2016/wordml/cid" xmlns:w16="http://schemas.microsoft.com/office/word/2018/wordml" xmlns:w16sdtdh="http://schemas.microsoft.com/office/word/2020/wordml/sdtdatahash" xmlns:w16se="http://schemas.microsoft.com/office/word/2015/wordml/symex" xmlns:wpg="http://schemas.microsoft.com/office/word/2010/wordprocessingGroup" xmlns:wpi="http://schemas.microsoft.com/office/word/2010/wordprocessingInk" xmlns:wne="http://schemas.microsoft.com/office/word/2006/wordml" xmlns:wps="http://schemas.microsoft.com/office/word/2010/wordprocessingShape" mc:Ignorable="w14 w15 w16se w16cid w16 w16cex w16sdtdh wp14">
   <w:body>
-    <w:p/>
+    <w:p>
+      <w:pPr>
+        <w:pStyle w:val="a3"/>
+        <w:numPr>
+          <w:ilvl w:val="0"/>
+          <w:numId w:val="0"/>
+        </w:numPr>
+        <w:ind w:left="709"/>
+      </w:pPr>
+    </w:p>
     <w:sectPr>
       <w:footerReference w:type="default" r:id="rId8"/>
       <w:pgSz w:w="11906" w:h="16838"/>
@@ -865,7 +874,7 @@
   <w:abstractNum w:abstractNumId="7" w15:restartNumberingAfterBreak="0">
     <w:nsid w:val="526068AA"/>
     <w:multiLevelType w:val="multilevel"/>
-    <w:tmpl w:val="1C5C5CD6"/>
+    <w:tmpl w:val="A4C472CA"/>
     <w:lvl w:ilvl="0">
       <w:start w:val="1"/>
       <w:numFmt w:val="decimal"/>
@@ -1619,13 +1628,14 @@
     </w:rPr>
   </w:style>
   <w:style w:type="paragraph" w:customStyle="1" w:styleId="a3">
-    <w:name w:val="Глава"/>
+    <w:name w:val="Раздел"/>
     <w:basedOn w:val="af1"/>
     <w:next w:val="af1"/>
     <w:autoRedefine/>
     <w:qFormat/>
-    <w:rsid w:val="00C6008E"/>
+    <w:rsid w:val="00446402"/>
     <w:pPr>
+      <w:pageBreakBefore/>
       <w:numPr>
         <w:numId w:val="1"/>
       </w:numPr>

</xml_diff>